<commit_message>
update loi cam on
</commit_message>
<xml_diff>
--- a/LinhLuanVan-100718.docx
+++ b/LinhLuanVan-100718.docx
@@ -1019,7 +1019,7 @@
           </mc:Choice>
           <mc:Fallback>
             <w:pict>
-              <v:shapetype w14:anchorId="51CE6EC6" id="_x0000_t65" coordsize="21600,21600" o:spt="65" adj="18900" path="m,l,21600@0,21600,21600@0,21600,xem@0,21600nfl@3@5c@7@9@11@13,21600@0e">
+              <v:shapetype w14:anchorId="7221FC09" id="_x0000_t65" coordsize="21600,21600" o:spt="65" adj="18900" path="m,l,21600@0,21600,21600@0,21600,xem@0,21600nfl@3@5c@7@9@11@13,21600@0e">
                 <v:formulas>
                   <v:f eqn="val #0"/>
                   <v:f eqn="sum 21600 0 @0"/>
@@ -1072,10 +1072,51 @@
       <w:pPr>
         <w:pStyle w:val="A-Doan-Van"/>
         <w:ind w:left="0"/>
-      </w:pPr>
-      <w:r>
-        <w:t>Tôi xin cảm ơn nhà trường và các thầy cô khoa Công Nghệ Thông Tin đã hỗ trợ và tạo điều kiện để chúng em thực hiện luận văn này. Đồng thời gửi lời cảm ơn tới cô Ngô Thị Bảo Trân đã giúp đỡ, hướng dẫn để tôi có thể hoàn thành luận văn này.</w:t>
-      </w:r>
+        <w:rPr>
+          <w:lang w:val="en-US"/>
+        </w:rPr>
+      </w:pPr>
+      <w:r>
+        <w:t>Tôi xin cảm ơn nhà trường và các thầy cô khoa Công Nghệ Thông Tin đã hỗ trợ và tạo điều kiện để</w:t>
+      </w:r>
+      <w:r>
+        <w:t xml:space="preserve"> </w:t>
+      </w:r>
+      <w:r>
+        <w:rPr>
+          <w:lang w:val="en-US"/>
+        </w:rPr>
+        <w:t>tôi thực hiện luận văn này</w:t>
+      </w:r>
+      <w:r>
+        <w:t xml:space="preserve">. </w:t>
+      </w:r>
+      <w:r>
+        <w:rPr>
+          <w:lang w:val="en-US"/>
+        </w:rPr>
+        <w:t>Cũng như gửi lời c</w:t>
+      </w:r>
+      <w:r>
+        <w:t>ảm ơn tới cô Ngô Thị Bảo Trân đã giúp đỡ, hướng dẫn</w:t>
+      </w:r>
+      <w:r>
+        <w:rPr>
+          <w:lang w:val="en-US"/>
+        </w:rPr>
+        <w:t xml:space="preserve"> để đạt được mục đích bài luận văn</w:t>
+      </w:r>
+      <w:r>
+        <w:t>.</w:t>
+      </w:r>
+      <w:r>
+        <w:rPr>
+          <w:lang w:val="en-US"/>
+        </w:rPr>
+        <w:t xml:space="preserve"> Đồng thời gửi lời cảm ơn đến BlockStack Việt Nam đã hỗ trợ và giúp đỡ trong việc phát triển ứng dụng.</w:t>
+      </w:r>
+      <w:bookmarkStart w:id="0" w:name="_GoBack"/>
+      <w:bookmarkEnd w:id="0"/>
     </w:p>
     <w:p>
       <w:pPr>
@@ -1121,8 +1162,6 @@
       <w:r>
         <w:br w:type="page"/>
       </w:r>
-      <w:bookmarkStart w:id="0" w:name="_GoBack"/>
-      <w:bookmarkEnd w:id="0"/>
     </w:p>
     <w:sdt>
       <w:sdtPr>
@@ -24225,7 +24264,7 @@
 </file>
 
 <file path=customXml/itemProps1.xml><?xml version="1.0" encoding="utf-8"?>
-<ds:datastoreItem xmlns:ds="http://schemas.openxmlformats.org/officeDocument/2006/customXml" ds:itemID="{B7A5FD04-1A92-B440-BB76-14CF7D6F3491}">
+<ds:datastoreItem xmlns:ds="http://schemas.openxmlformats.org/officeDocument/2006/customXml" ds:itemID="{476DF0A1-BE41-154B-ADDC-79B67019A884}">
   <ds:schemaRefs>
     <ds:schemaRef ds:uri="http://schemas.openxmlformats.org/officeDocument/2006/bibliography"/>
   </ds:schemaRefs>

</xml_diff>